<commit_message>
Add reference list to report
</commit_message>
<xml_diff>
--- a/sprawozdania/sprawozdanie1.docx
+++ b/sprawozdania/sprawozdanie1.docx
@@ -3279,23 +3279,7 @@
           <w:sz w:val="24"/>
           <w:szCs w:val="24"/>
         </w:rPr>
-        <w:t xml:space="preserve">Rys. 25. </w:t>
-      </w:r>
-      <w:r>
-        <w:rPr>
-          <w:rFonts w:ascii="Times New Roman" w:hAnsi="Times New Roman" w:cs="Times New Roman"/>
-          <w:sz w:val="24"/>
-          <w:szCs w:val="24"/>
-        </w:rPr>
-        <w:t>Wykresy sygnałów wraz z sygnałem</w:t>
-      </w:r>
-      <w:r>
-        <w:rPr>
-          <w:rFonts w:ascii="Times New Roman" w:hAnsi="Times New Roman" w:cs="Times New Roman"/>
-          <w:sz w:val="24"/>
-          <w:szCs w:val="24"/>
-        </w:rPr>
-        <w:t xml:space="preserve"> wynikowym ich odejmowania.</w:t>
+        <w:t>Rys. 25. Wykresy sygnałów wraz z sygnałem wynikowym ich odejmowania.</w:t>
       </w:r>
     </w:p>
     <w:p>
@@ -3452,31 +3436,7 @@
           <w:sz w:val="24"/>
           <w:szCs w:val="24"/>
         </w:rPr>
-        <w:t>Rys. 27</w:t>
-      </w:r>
-      <w:r>
-        <w:rPr>
-          <w:rFonts w:ascii="Times New Roman" w:hAnsi="Times New Roman" w:cs="Times New Roman"/>
-          <w:sz w:val="24"/>
-          <w:szCs w:val="24"/>
-        </w:rPr>
-        <w:t xml:space="preserve">. Wykresy sygnałów wraz z sygnałem wynikowym ich </w:t>
-      </w:r>
-      <w:r>
-        <w:rPr>
-          <w:rFonts w:ascii="Times New Roman" w:hAnsi="Times New Roman" w:cs="Times New Roman"/>
-          <w:sz w:val="24"/>
-          <w:szCs w:val="24"/>
-        </w:rPr>
-        <w:t>dzielenia</w:t>
-      </w:r>
-      <w:r>
-        <w:rPr>
-          <w:rFonts w:ascii="Times New Roman" w:hAnsi="Times New Roman" w:cs="Times New Roman"/>
-          <w:sz w:val="24"/>
-          <w:szCs w:val="24"/>
-        </w:rPr>
-        <w:t>.</w:t>
+        <w:t>Rys. 27. Wykresy sygnałów wraz z sygnałem wynikowym ich dzielenia.</w:t>
       </w:r>
     </w:p>
     <w:p>
@@ -3641,31 +3601,7 @@
           <w:sz w:val="24"/>
           <w:szCs w:val="24"/>
         </w:rPr>
-        <w:t xml:space="preserve"> 29. </w:t>
-      </w:r>
-      <w:r>
-        <w:rPr>
-          <w:rFonts w:ascii="Times New Roman" w:hAnsi="Times New Roman" w:cs="Times New Roman"/>
-          <w:sz w:val="24"/>
-          <w:szCs w:val="24"/>
-        </w:rPr>
-        <w:t xml:space="preserve">Wykresy sygnałów wraz z sygnałem wynikowym ich </w:t>
-      </w:r>
-      <w:r>
-        <w:rPr>
-          <w:rFonts w:ascii="Times New Roman" w:hAnsi="Times New Roman" w:cs="Times New Roman"/>
-          <w:sz w:val="24"/>
-          <w:szCs w:val="24"/>
-        </w:rPr>
-        <w:t>mnożenie</w:t>
-      </w:r>
-      <w:r>
-        <w:rPr>
-          <w:rFonts w:ascii="Times New Roman" w:hAnsi="Times New Roman" w:cs="Times New Roman"/>
-          <w:sz w:val="24"/>
-          <w:szCs w:val="24"/>
-        </w:rPr>
-        <w:t>.</w:t>
+        <w:t xml:space="preserve"> 29. Wykresy sygnałów wraz z sygnałem wynikowym ich mnożenie.</w:t>
       </w:r>
     </w:p>
     <w:p>
@@ -3746,8 +3682,6 @@
         </w:rPr>
         <w:t>Rys. 30. Histogram do rys. 29.</w:t>
       </w:r>
-      <w:bookmarkStart w:id="0" w:name="_GoBack"/>
-      <w:bookmarkEnd w:id="0"/>
     </w:p>
     <w:p>
       <w:pPr>
@@ -3950,57 +3884,70 @@
     </w:p>
     <w:p>
       <w:pPr>
-        <w:autoSpaceDE w:val="0"/>
-        <w:autoSpaceDN w:val="0"/>
-        <w:adjustRightInd w:val="0"/>
-        <w:spacing w:after="0" w:line="240" w:lineRule="auto"/>
-        <w:rPr>
-          <w:rFonts w:ascii="Times New Roman" w:hAnsi="Times New Roman" w:cs="Times New Roman"/>
-          <w:sz w:val="24"/>
-          <w:szCs w:val="24"/>
-        </w:rPr>
-      </w:pPr>
-    </w:p>
-    <w:p>
-      <w:pPr>
-        <w:autoSpaceDE w:val="0"/>
-        <w:autoSpaceDN w:val="0"/>
-        <w:adjustRightInd w:val="0"/>
-        <w:spacing w:after="0" w:line="240" w:lineRule="auto"/>
-        <w:rPr>
-          <w:rFonts w:ascii="Times New Roman" w:hAnsi="Times New Roman" w:cs="Times New Roman"/>
-          <w:sz w:val="30"/>
-          <w:szCs w:val="30"/>
-        </w:rPr>
-      </w:pPr>
-    </w:p>
-    <w:p>
-      <w:pPr>
-        <w:pStyle w:val="Akapitzlist"/>
-        <w:autoSpaceDE w:val="0"/>
-        <w:autoSpaceDN w:val="0"/>
-        <w:adjustRightInd w:val="0"/>
-        <w:spacing w:after="0" w:line="240" w:lineRule="auto"/>
-        <w:ind w:left="1224"/>
-        <w:rPr>
-          <w:rFonts w:ascii="Times New Roman" w:hAnsi="Times New Roman" w:cs="Times New Roman"/>
-          <w:sz w:val="24"/>
-          <w:szCs w:val="24"/>
-        </w:rPr>
-      </w:pPr>
-    </w:p>
-    <w:p>
-      <w:pPr>
-        <w:autoSpaceDE w:val="0"/>
-        <w:autoSpaceDN w:val="0"/>
-        <w:adjustRightInd w:val="0"/>
-        <w:spacing w:after="0" w:line="240" w:lineRule="auto"/>
-        <w:rPr>
-          <w:rFonts w:ascii="Times New Roman" w:hAnsi="Times New Roman" w:cs="Times New Roman"/>
-          <w:sz w:val="24"/>
-          <w:szCs w:val="24"/>
-        </w:rPr>
-      </w:pPr>
+        <w:pStyle w:val="Akapitzlist"/>
+        <w:numPr>
+          <w:ilvl w:val="0"/>
+          <w:numId w:val="1"/>
+        </w:numPr>
+        <w:autoSpaceDE w:val="0"/>
+        <w:autoSpaceDN w:val="0"/>
+        <w:adjustRightInd w:val="0"/>
+        <w:spacing w:after="0" w:line="240" w:lineRule="auto"/>
+        <w:rPr>
+          <w:rFonts w:ascii="Times New Roman" w:hAnsi="Times New Roman" w:cs="Times New Roman"/>
+          <w:sz w:val="36"/>
+          <w:szCs w:val="36"/>
+        </w:rPr>
+      </w:pPr>
+      <w:r>
+        <w:rPr>
+          <w:rFonts w:ascii="Times New Roman" w:hAnsi="Times New Roman" w:cs="Times New Roman"/>
+          <w:sz w:val="36"/>
+          <w:szCs w:val="36"/>
+        </w:rPr>
+        <w:t xml:space="preserve">Bibliografia </w:t>
+      </w:r>
+    </w:p>
+    <w:p>
+      <w:pPr>
+        <w:pStyle w:val="Akapitzlist"/>
+        <w:numPr>
+          <w:ilvl w:val="0"/>
+          <w:numId w:val="5"/>
+        </w:numPr>
+        <w:autoSpaceDE w:val="0"/>
+        <w:autoSpaceDN w:val="0"/>
+        <w:adjustRightInd w:val="0"/>
+        <w:spacing w:after="0" w:line="240" w:lineRule="auto"/>
+        <w:rPr>
+          <w:rFonts w:ascii="Times New Roman" w:hAnsi="Times New Roman" w:cs="Times New Roman"/>
+          <w:sz w:val="24"/>
+          <w:szCs w:val="24"/>
+        </w:rPr>
+      </w:pPr>
+      <w:r>
+        <w:rPr>
+          <w:rFonts w:ascii="Times New Roman" w:hAnsi="Times New Roman" w:cs="Times New Roman"/>
+          <w:sz w:val="24"/>
+          <w:szCs w:val="24"/>
+        </w:rPr>
+        <w:t xml:space="preserve">Instrukcja do zadania - </w:t>
+      </w:r>
+      <w:hyperlink r:id="rId35" w:history="1">
+        <w:r>
+          <w:rPr>
+            <w:rStyle w:val="Hipercze"/>
+            <w:rFonts w:ascii="Times New Roman" w:hAnsi="Times New Roman" w:cs="Times New Roman"/>
+            <w:color w:val="auto"/>
+            <w:sz w:val="24"/>
+            <w:szCs w:val="24"/>
+            <w:u w:val="none"/>
+          </w:rPr>
+          <w:t>https://ftims.edu.p.lodz.pl/file.php/154/zadanie1_20101011.pdf</w:t>
+        </w:r>
+      </w:hyperlink>
+      <w:bookmarkStart w:id="0" w:name="_GoBack"/>
+      <w:bookmarkEnd w:id="0"/>
     </w:p>
     <w:p>
       <w:pPr>
@@ -4114,6 +4061,232 @@
     </w:lvl>
   </w:abstractNum>
   <w:abstractNum w:abstractNumId="1" w15:restartNumberingAfterBreak="0">
+    <w:nsid w:val="360D3F3B"/>
+    <w:multiLevelType w:val="hybridMultilevel"/>
+    <w:tmpl w:val="E3165C44"/>
+    <w:lvl w:ilvl="0" w:tplc="04150001">
+      <w:start w:val="1"/>
+      <w:numFmt w:val="bullet"/>
+      <w:lvlText w:val=""/>
+      <w:lvlJc w:val="left"/>
+      <w:pPr>
+        <w:ind w:left="720" w:hanging="360"/>
+      </w:pPr>
+      <w:rPr>
+        <w:rFonts w:ascii="Symbol" w:hAnsi="Symbol" w:hint="default"/>
+      </w:rPr>
+    </w:lvl>
+    <w:lvl w:ilvl="1" w:tplc="04150003" w:tentative="1">
+      <w:start w:val="1"/>
+      <w:numFmt w:val="bullet"/>
+      <w:lvlText w:val="o"/>
+      <w:lvlJc w:val="left"/>
+      <w:pPr>
+        <w:ind w:left="1440" w:hanging="360"/>
+      </w:pPr>
+      <w:rPr>
+        <w:rFonts w:ascii="Courier New" w:hAnsi="Courier New" w:cs="Courier New" w:hint="default"/>
+      </w:rPr>
+    </w:lvl>
+    <w:lvl w:ilvl="2" w:tplc="04150005" w:tentative="1">
+      <w:start w:val="1"/>
+      <w:numFmt w:val="bullet"/>
+      <w:lvlText w:val=""/>
+      <w:lvlJc w:val="left"/>
+      <w:pPr>
+        <w:ind w:left="2160" w:hanging="360"/>
+      </w:pPr>
+      <w:rPr>
+        <w:rFonts w:ascii="Wingdings" w:hAnsi="Wingdings" w:hint="default"/>
+      </w:rPr>
+    </w:lvl>
+    <w:lvl w:ilvl="3" w:tplc="04150001" w:tentative="1">
+      <w:start w:val="1"/>
+      <w:numFmt w:val="bullet"/>
+      <w:lvlText w:val=""/>
+      <w:lvlJc w:val="left"/>
+      <w:pPr>
+        <w:ind w:left="2880" w:hanging="360"/>
+      </w:pPr>
+      <w:rPr>
+        <w:rFonts w:ascii="Symbol" w:hAnsi="Symbol" w:hint="default"/>
+      </w:rPr>
+    </w:lvl>
+    <w:lvl w:ilvl="4" w:tplc="04150003" w:tentative="1">
+      <w:start w:val="1"/>
+      <w:numFmt w:val="bullet"/>
+      <w:lvlText w:val="o"/>
+      <w:lvlJc w:val="left"/>
+      <w:pPr>
+        <w:ind w:left="3600" w:hanging="360"/>
+      </w:pPr>
+      <w:rPr>
+        <w:rFonts w:ascii="Courier New" w:hAnsi="Courier New" w:cs="Courier New" w:hint="default"/>
+      </w:rPr>
+    </w:lvl>
+    <w:lvl w:ilvl="5" w:tplc="04150005" w:tentative="1">
+      <w:start w:val="1"/>
+      <w:numFmt w:val="bullet"/>
+      <w:lvlText w:val=""/>
+      <w:lvlJc w:val="left"/>
+      <w:pPr>
+        <w:ind w:left="4320" w:hanging="360"/>
+      </w:pPr>
+      <w:rPr>
+        <w:rFonts w:ascii="Wingdings" w:hAnsi="Wingdings" w:hint="default"/>
+      </w:rPr>
+    </w:lvl>
+    <w:lvl w:ilvl="6" w:tplc="04150001" w:tentative="1">
+      <w:start w:val="1"/>
+      <w:numFmt w:val="bullet"/>
+      <w:lvlText w:val=""/>
+      <w:lvlJc w:val="left"/>
+      <w:pPr>
+        <w:ind w:left="5040" w:hanging="360"/>
+      </w:pPr>
+      <w:rPr>
+        <w:rFonts w:ascii="Symbol" w:hAnsi="Symbol" w:hint="default"/>
+      </w:rPr>
+    </w:lvl>
+    <w:lvl w:ilvl="7" w:tplc="04150003" w:tentative="1">
+      <w:start w:val="1"/>
+      <w:numFmt w:val="bullet"/>
+      <w:lvlText w:val="o"/>
+      <w:lvlJc w:val="left"/>
+      <w:pPr>
+        <w:ind w:left="5760" w:hanging="360"/>
+      </w:pPr>
+      <w:rPr>
+        <w:rFonts w:ascii="Courier New" w:hAnsi="Courier New" w:cs="Courier New" w:hint="default"/>
+      </w:rPr>
+    </w:lvl>
+    <w:lvl w:ilvl="8" w:tplc="04150005" w:tentative="1">
+      <w:start w:val="1"/>
+      <w:numFmt w:val="bullet"/>
+      <w:lvlText w:val=""/>
+      <w:lvlJc w:val="left"/>
+      <w:pPr>
+        <w:ind w:left="6480" w:hanging="360"/>
+      </w:pPr>
+      <w:rPr>
+        <w:rFonts w:ascii="Wingdings" w:hAnsi="Wingdings" w:hint="default"/>
+      </w:rPr>
+    </w:lvl>
+  </w:abstractNum>
+  <w:abstractNum w:abstractNumId="2" w15:restartNumberingAfterBreak="0">
+    <w:nsid w:val="3D5F2736"/>
+    <w:multiLevelType w:val="hybridMultilevel"/>
+    <w:tmpl w:val="0F4C1E14"/>
+    <w:lvl w:ilvl="0" w:tplc="04150001">
+      <w:start w:val="1"/>
+      <w:numFmt w:val="bullet"/>
+      <w:lvlText w:val=""/>
+      <w:lvlJc w:val="left"/>
+      <w:pPr>
+        <w:ind w:left="1080" w:hanging="360"/>
+      </w:pPr>
+      <w:rPr>
+        <w:rFonts w:ascii="Symbol" w:hAnsi="Symbol" w:hint="default"/>
+      </w:rPr>
+    </w:lvl>
+    <w:lvl w:ilvl="1" w:tplc="04150003" w:tentative="1">
+      <w:start w:val="1"/>
+      <w:numFmt w:val="bullet"/>
+      <w:lvlText w:val="o"/>
+      <w:lvlJc w:val="left"/>
+      <w:pPr>
+        <w:ind w:left="1800" w:hanging="360"/>
+      </w:pPr>
+      <w:rPr>
+        <w:rFonts w:ascii="Courier New" w:hAnsi="Courier New" w:cs="Courier New" w:hint="default"/>
+      </w:rPr>
+    </w:lvl>
+    <w:lvl w:ilvl="2" w:tplc="04150005" w:tentative="1">
+      <w:start w:val="1"/>
+      <w:numFmt w:val="bullet"/>
+      <w:lvlText w:val=""/>
+      <w:lvlJc w:val="left"/>
+      <w:pPr>
+        <w:ind w:left="2520" w:hanging="360"/>
+      </w:pPr>
+      <w:rPr>
+        <w:rFonts w:ascii="Wingdings" w:hAnsi="Wingdings" w:hint="default"/>
+      </w:rPr>
+    </w:lvl>
+    <w:lvl w:ilvl="3" w:tplc="04150001" w:tentative="1">
+      <w:start w:val="1"/>
+      <w:numFmt w:val="bullet"/>
+      <w:lvlText w:val=""/>
+      <w:lvlJc w:val="left"/>
+      <w:pPr>
+        <w:ind w:left="3240" w:hanging="360"/>
+      </w:pPr>
+      <w:rPr>
+        <w:rFonts w:ascii="Symbol" w:hAnsi="Symbol" w:hint="default"/>
+      </w:rPr>
+    </w:lvl>
+    <w:lvl w:ilvl="4" w:tplc="04150003" w:tentative="1">
+      <w:start w:val="1"/>
+      <w:numFmt w:val="bullet"/>
+      <w:lvlText w:val="o"/>
+      <w:lvlJc w:val="left"/>
+      <w:pPr>
+        <w:ind w:left="3960" w:hanging="360"/>
+      </w:pPr>
+      <w:rPr>
+        <w:rFonts w:ascii="Courier New" w:hAnsi="Courier New" w:cs="Courier New" w:hint="default"/>
+      </w:rPr>
+    </w:lvl>
+    <w:lvl w:ilvl="5" w:tplc="04150005" w:tentative="1">
+      <w:start w:val="1"/>
+      <w:numFmt w:val="bullet"/>
+      <w:lvlText w:val=""/>
+      <w:lvlJc w:val="left"/>
+      <w:pPr>
+        <w:ind w:left="4680" w:hanging="360"/>
+      </w:pPr>
+      <w:rPr>
+        <w:rFonts w:ascii="Wingdings" w:hAnsi="Wingdings" w:hint="default"/>
+      </w:rPr>
+    </w:lvl>
+    <w:lvl w:ilvl="6" w:tplc="04150001" w:tentative="1">
+      <w:start w:val="1"/>
+      <w:numFmt w:val="bullet"/>
+      <w:lvlText w:val=""/>
+      <w:lvlJc w:val="left"/>
+      <w:pPr>
+        <w:ind w:left="5400" w:hanging="360"/>
+      </w:pPr>
+      <w:rPr>
+        <w:rFonts w:ascii="Symbol" w:hAnsi="Symbol" w:hint="default"/>
+      </w:rPr>
+    </w:lvl>
+    <w:lvl w:ilvl="7" w:tplc="04150003" w:tentative="1">
+      <w:start w:val="1"/>
+      <w:numFmt w:val="bullet"/>
+      <w:lvlText w:val="o"/>
+      <w:lvlJc w:val="left"/>
+      <w:pPr>
+        <w:ind w:left="6120" w:hanging="360"/>
+      </w:pPr>
+      <w:rPr>
+        <w:rFonts w:ascii="Courier New" w:hAnsi="Courier New" w:cs="Courier New" w:hint="default"/>
+      </w:rPr>
+    </w:lvl>
+    <w:lvl w:ilvl="8" w:tplc="04150005" w:tentative="1">
+      <w:start w:val="1"/>
+      <w:numFmt w:val="bullet"/>
+      <w:lvlText w:val=""/>
+      <w:lvlJc w:val="left"/>
+      <w:pPr>
+        <w:ind w:left="6840" w:hanging="360"/>
+      </w:pPr>
+      <w:rPr>
+        <w:rFonts w:ascii="Wingdings" w:hAnsi="Wingdings" w:hint="default"/>
+      </w:rPr>
+    </w:lvl>
+  </w:abstractNum>
+  <w:abstractNum w:abstractNumId="3" w15:restartNumberingAfterBreak="0">
     <w:nsid w:val="6A8952A7"/>
     <w:multiLevelType w:val="multilevel"/>
     <w:tmpl w:val="0415001F"/>
@@ -4202,7 +4375,7 @@
       </w:pPr>
     </w:lvl>
   </w:abstractNum>
-  <w:abstractNum w:abstractNumId="2" w15:restartNumberingAfterBreak="0">
+  <w:abstractNum w:abstractNumId="4" w15:restartNumberingAfterBreak="0">
     <w:nsid w:val="7CE24D04"/>
     <w:multiLevelType w:val="hybridMultilevel"/>
     <w:tmpl w:val="ADB0C4C0"/>
@@ -4316,13 +4489,19 @@
     </w:lvl>
   </w:abstractNum>
   <w:num w:numId="1">
-    <w:abstractNumId w:val="1"/>
+    <w:abstractNumId w:val="3"/>
   </w:num>
   <w:num w:numId="2">
     <w:abstractNumId w:val="0"/>
   </w:num>
   <w:num w:numId="3">
+    <w:abstractNumId w:val="4"/>
+  </w:num>
+  <w:num w:numId="4">
     <w:abstractNumId w:val="2"/>
+  </w:num>
+  <w:num w:numId="5">
+    <w:abstractNumId w:val="1"/>
   </w:num>
 </w:numbering>
 </file>
@@ -4759,6 +4938,17 @@
       <w:contextualSpacing/>
     </w:pPr>
   </w:style>
+  <w:style w:type="character" w:styleId="Hipercze">
+    <w:name w:val="Hyperlink"/>
+    <w:basedOn w:val="Domylnaczcionkaakapitu"/>
+    <w:uiPriority w:val="99"/>
+    <w:unhideWhenUsed/>
+    <w:rsid w:val="00F576DC"/>
+    <w:rPr>
+      <w:color w:val="0563C1" w:themeColor="hyperlink"/>
+      <w:u w:val="single"/>
+    </w:rPr>
+  </w:style>
 </w:styles>
 </file>
 

</xml_diff>